<commit_message>
update why can't I breathe blog
</commit_message>
<xml_diff>
--- a/content/blog/air_quality/images.docx
+++ b/content/blog/air_quality/images.docx
@@ -8,8 +8,11 @@
     <w:p/>
     <w:p>
       <w:r>
+        <w:rPr>
+          <w:noProof/>
+        </w:rPr>
         <w:drawing>
-          <wp:inline distT="0" distB="0" distL="0" distR="0" wp14:anchorId="369A8471" wp14:editId="7EEE8186">
+          <wp:inline distT="0" distB="0" distL="0" distR="0" wp14:anchorId="369A8471" wp14:editId="66598C67">
             <wp:extent cx="5943600" cy="1100455"/>
             <wp:effectExtent l="0" t="0" r="0" b="4445"/>
             <wp:docPr id="3" name="Picture 3" descr="Timeline&#10;&#10;Description automatically generated with low confidence"/>
@@ -47,6 +50,9 @@
     </w:p>
     <w:p>
       <w:r>
+        <w:rPr>
+          <w:noProof/>
+        </w:rPr>
         <w:drawing>
           <wp:inline distT="0" distB="0" distL="0" distR="0" wp14:anchorId="343B1DAC" wp14:editId="755443B1">
             <wp:extent cx="5943600" cy="1085215"/>
@@ -84,6 +90,9 @@
         </w:drawing>
       </w:r>
       <w:r>
+        <w:rPr>
+          <w:noProof/>
+        </w:rPr>
         <w:drawing>
           <wp:inline distT="0" distB="0" distL="0" distR="0" wp14:anchorId="1047EBEC" wp14:editId="0684B907">
             <wp:extent cx="5943600" cy="1089025"/>
@@ -177,6 +186,9 @@
     </w:p>
     <w:p>
       <w:r>
+        <w:rPr>
+          <w:noProof/>
+        </w:rPr>
         <w:drawing>
           <wp:inline distT="0" distB="0" distL="0" distR="0" wp14:anchorId="5D3E9BBF" wp14:editId="45E9DB42">
             <wp:extent cx="5494496" cy="2621507"/>
@@ -217,6 +229,9 @@
     <w:p/>
     <w:p>
       <w:r>
+        <w:rPr>
+          <w:noProof/>
+        </w:rPr>
         <w:lastRenderedPageBreak/>
         <w:drawing>
           <wp:inline distT="0" distB="0" distL="0" distR="0" wp14:anchorId="57B78919" wp14:editId="20409B63">

</xml_diff>